<commit_message>
Added day 6 base
</commit_message>
<xml_diff>
--- a/Day4/Guion.docx
+++ b/Day4/Guion.docx
@@ -54,7 +54,10 @@
         <w:pStyle w:val="ListaDesordenada"/>
       </w:pPr>
       <w:r>
-        <w:t>Introducción a servicios.</w:t>
+        <w:t>Servicios</w:t>
+      </w:r>
+      <w:r>
+        <w:t>.</w:t>
       </w:r>
     </w:p>
     <w:p>
@@ -137,13 +140,7 @@
         <w:t>Module</w:t>
       </w:r>
       <w:r>
-        <w:t xml:space="preserve"> desde el cual se exportará </w:t>
-      </w:r>
-      <w:r>
-        <w:t>los componentes comunes que desarrollemos para la aplicación</w:t>
-      </w:r>
-      <w:r>
-        <w:t>:</w:t>
+        <w:t xml:space="preserve"> desde el cual se exportará los componentes comunes que desarrollemos para la aplicación:</w:t>
       </w:r>
     </w:p>
     <w:p>
@@ -428,10 +425,7 @@
         <w:t>getFruitsList</w:t>
       </w:r>
       <w:r>
-        <w:t>()</w:t>
-      </w:r>
-      <w:r>
-        <w:t xml:space="preserve"> en el controlador de la página de la lista de frutas.</w:t>
+        <w:t>() en el controlador de la página de la lista de frutas.</w:t>
       </w:r>
     </w:p>
     <w:p>

</xml_diff>